<commit_message>
First revision of Audience Profile
</commit_message>
<xml_diff>
--- a/Audience-Profile-Blender.docx
+++ b/Audience-Profile-Blender.docx
@@ -15,7 +15,7 @@
           <w:tab w:val="left" w:pos="6106" w:leader="none"/>
           <w:tab w:val="left" w:pos="8329" w:leader="none"/>
         </w:tabs>
-        <w:spacing w:lineRule="auto" w:line="338" w:before="93" w:after="0"/>
+        <w:spacing w:lineRule="auto" w:line="336" w:before="93" w:after="0"/>
         <w:ind w:left="456" w:right="688" w:hanging="0"/>
         <w:jc w:val="center"/>
         <w:rPr>
@@ -79,6 +79,7 @@
                 <w:ilvl w:val="0"/>
                 <w:numId w:val="1"/>
               </w:numPr>
+              <w:suppressAutoHyphens w:val="true"/>
               <w:spacing w:lineRule="auto" w:line="252" w:before="104" w:after="0"/>
               <w:ind w:left="720" w:right="337" w:hanging="360"/>
               <w:jc w:val="left"/>
@@ -111,6 +112,7 @@
             <w:pPr>
               <w:pStyle w:val="Normal"/>
               <w:widowControl w:val="false"/>
+              <w:suppressAutoHyphens w:val="true"/>
               <w:spacing w:lineRule="auto" w:line="252" w:before="104" w:after="0"/>
               <w:ind w:right="337" w:hanging="0"/>
               <w:jc w:val="left"/>
@@ -137,26 +139,27 @@
             <w:pPr>
               <w:pStyle w:val="Normal"/>
               <w:widowControl w:val="false"/>
-              <w:spacing w:lineRule="auto" w:line="252" w:before="104" w:after="0"/>
-              <w:ind w:right="337" w:hanging="0"/>
-              <w:jc w:val="left"/>
-              <w:rPr>
-                <w:i/>
-                <w:i/>
-                <w:iCs/>
-                <w:sz w:val="18"/>
-              </w:rPr>
-            </w:pPr>
-            <w:r>
-              <w:rPr>
-                <w:i/>
-                <w:iCs/>
-                <w:kern w:val="0"/>
-                <w:sz w:val="22"/>
-                <w:szCs w:val="22"/>
-                <w:lang w:val="en-US" w:eastAsia="en-US" w:bidi="ar-SA"/>
-              </w:rPr>
-              <w:t>Users of blender in group settings. Robotics designers and developers. Large scale project teams.</w:t>
+              <w:suppressAutoHyphens w:val="true"/>
+              <w:spacing w:lineRule="auto" w:line="252" w:before="104" w:after="0"/>
+              <w:ind w:right="337" w:hanging="0"/>
+              <w:jc w:val="left"/>
+              <w:rPr>
+                <w:i/>
+                <w:i/>
+                <w:iCs/>
+                <w:sz w:val="18"/>
+              </w:rPr>
+            </w:pPr>
+            <w:r>
+              <w:rPr>
+                <w:i/>
+                <w:iCs/>
+                <w:kern w:val="0"/>
+                <w:sz w:val="22"/>
+                <w:szCs w:val="22"/>
+                <w:lang w:val="en-US" w:eastAsia="en-US" w:bidi="ar-SA"/>
+              </w:rPr>
+              <w:t>Users of blender. Robotics designers and developers. Large scale project teams.</w:t>
             </w:r>
           </w:p>
         </w:tc>
@@ -176,6 +179,7 @@
                 <w:ilvl w:val="0"/>
                 <w:numId w:val="1"/>
               </w:numPr>
+              <w:suppressAutoHyphens w:val="true"/>
               <w:spacing w:lineRule="auto" w:line="252" w:before="104" w:after="0"/>
               <w:ind w:left="720" w:right="337" w:hanging="360"/>
               <w:jc w:val="left"/>
@@ -208,6 +212,7 @@
             <w:pPr>
               <w:pStyle w:val="Normal"/>
               <w:widowControl w:val="false"/>
+              <w:suppressAutoHyphens w:val="true"/>
               <w:spacing w:lineRule="auto" w:line="252" w:before="104" w:after="0"/>
               <w:ind w:right="337" w:hanging="0"/>
               <w:jc w:val="left"/>
@@ -247,6 +252,7 @@
                 <w:ilvl w:val="0"/>
                 <w:numId w:val="1"/>
               </w:numPr>
+              <w:suppressAutoHyphens w:val="true"/>
               <w:spacing w:lineRule="auto" w:line="252" w:before="104" w:after="0"/>
               <w:ind w:left="720" w:right="337" w:hanging="360"/>
               <w:jc w:val="left"/>
@@ -279,6 +285,7 @@
             <w:pPr>
               <w:pStyle w:val="Normal"/>
               <w:widowControl w:val="false"/>
+              <w:suppressAutoHyphens w:val="true"/>
               <w:spacing w:lineRule="auto" w:line="252" w:before="104" w:after="0"/>
               <w:ind w:right="337" w:hanging="0"/>
               <w:jc w:val="left"/>
@@ -299,6 +306,31 @@
                 <w:lang w:val="en-US" w:eastAsia="en-US" w:bidi="ar-SA"/>
               </w:rPr>
               <w:t>[client, employer, other]</w:t>
+            </w:r>
+          </w:p>
+          <w:p>
+            <w:pPr>
+              <w:pStyle w:val="Normal"/>
+              <w:widowControl w:val="false"/>
+              <w:suppressAutoHyphens w:val="true"/>
+              <w:spacing w:lineRule="auto" w:line="252" w:before="104" w:after="0"/>
+              <w:ind w:right="337" w:hanging="0"/>
+              <w:jc w:val="left"/>
+              <w:rPr>
+                <w:sz w:val="22"/>
+                <w:szCs w:val="22"/>
+              </w:rPr>
+            </w:pPr>
+            <w:r>
+              <w:rPr>
+                <w:i/>
+                <w:iCs/>
+                <w:kern w:val="0"/>
+                <w:sz w:val="22"/>
+                <w:szCs w:val="22"/>
+                <w:lang w:val="en-US" w:eastAsia="en-US" w:bidi="ar-SA"/>
+              </w:rPr>
+              <w:t xml:space="preserve">The audience will be users of the product. They will be people that submit bug reports if necessary. </w:t>
             </w:r>
           </w:p>
         </w:tc>
@@ -318,6 +350,7 @@
                 <w:ilvl w:val="0"/>
                 <w:numId w:val="1"/>
               </w:numPr>
+              <w:suppressAutoHyphens w:val="true"/>
               <w:spacing w:lineRule="auto" w:line="252" w:before="104" w:after="0"/>
               <w:ind w:left="720" w:right="337" w:hanging="360"/>
               <w:jc w:val="left"/>
@@ -350,6 +383,7 @@
             <w:pPr>
               <w:pStyle w:val="Normal"/>
               <w:widowControl w:val="false"/>
+              <w:suppressAutoHyphens w:val="true"/>
               <w:spacing w:lineRule="auto" w:line="252" w:before="104" w:after="0"/>
               <w:ind w:right="337" w:hanging="0"/>
               <w:jc w:val="left"/>
@@ -376,6 +410,7 @@
             <w:pPr>
               <w:pStyle w:val="Normal"/>
               <w:widowControl w:val="false"/>
+              <w:suppressAutoHyphens w:val="true"/>
               <w:spacing w:lineRule="auto" w:line="252" w:before="104" w:after="0"/>
               <w:ind w:right="337" w:hanging="0"/>
               <w:jc w:val="left"/>
@@ -415,6 +450,7 @@
                 <w:ilvl w:val="0"/>
                 <w:numId w:val="1"/>
               </w:numPr>
+              <w:suppressAutoHyphens w:val="true"/>
               <w:spacing w:lineRule="auto" w:line="252" w:before="104" w:after="0"/>
               <w:ind w:left="720" w:right="337" w:hanging="360"/>
               <w:jc w:val="left"/>
@@ -447,6 +483,7 @@
             <w:pPr>
               <w:pStyle w:val="Normal"/>
               <w:widowControl w:val="false"/>
+              <w:suppressAutoHyphens w:val="true"/>
               <w:spacing w:lineRule="auto" w:line="252" w:before="104" w:after="0"/>
               <w:ind w:right="337" w:hanging="0"/>
               <w:jc w:val="left"/>
@@ -473,6 +510,7 @@
             <w:pPr>
               <w:pStyle w:val="Normal"/>
               <w:widowControl w:val="false"/>
+              <w:suppressAutoHyphens w:val="true"/>
               <w:spacing w:lineRule="auto" w:line="252" w:before="104" w:after="0"/>
               <w:ind w:right="337" w:hanging="0"/>
               <w:jc w:val="left"/>
@@ -512,6 +550,7 @@
                 <w:ilvl w:val="0"/>
                 <w:numId w:val="1"/>
               </w:numPr>
+              <w:suppressAutoHyphens w:val="true"/>
               <w:spacing w:lineRule="auto" w:line="252" w:before="104" w:after="0"/>
               <w:ind w:left="720" w:right="337" w:hanging="360"/>
               <w:jc w:val="left"/>
@@ -544,6 +583,7 @@
             <w:pPr>
               <w:pStyle w:val="Normal"/>
               <w:widowControl w:val="false"/>
+              <w:suppressAutoHyphens w:val="true"/>
               <w:spacing w:lineRule="auto" w:line="252" w:before="104" w:after="0"/>
               <w:ind w:right="337" w:hanging="0"/>
               <w:jc w:val="left"/>
@@ -570,37 +610,27 @@
             <w:pPr>
               <w:pStyle w:val="Normal"/>
               <w:widowControl w:val="false"/>
-              <w:spacing w:lineRule="auto" w:line="252" w:before="104" w:after="0"/>
-              <w:ind w:right="337" w:hanging="0"/>
-              <w:jc w:val="left"/>
-              <w:rPr>
-                <w:kern w:val="0"/>
-                <w:sz w:val="22"/>
-                <w:szCs w:val="22"/>
-                <w:lang w:val="en-US" w:eastAsia="en-US" w:bidi="ar-SA"/>
-              </w:rPr>
-            </w:pPr>
-            <w:r>
-              <w:rPr>
-                <w:i/>
-                <w:iCs/>
-                <w:kern w:val="0"/>
-                <w:sz w:val="22"/>
-                <w:szCs w:val="22"/>
-                <w:lang w:val="en-US" w:eastAsia="en-US" w:bidi="ar-SA"/>
-              </w:rPr>
-              <w:t>The audience should come with little to no experience in Blender.</w:t>
-            </w:r>
-            <w:r>
-              <w:rPr>
-                <w:i/>
-                <w:iCs/>
-                <w:kern w:val="0"/>
-                <w:sz w:val="22"/>
-                <w:szCs w:val="22"/>
-                <w:lang w:val="en-US" w:eastAsia="en-US" w:bidi="ar-SA"/>
-              </w:rPr>
-              <w:t xml:space="preserve"> They are just getting into Blender and starting to learn the application for design and development purposes.</w:t>
+              <w:suppressAutoHyphens w:val="true"/>
+              <w:spacing w:lineRule="auto" w:line="252" w:before="104" w:after="0"/>
+              <w:ind w:right="337" w:hanging="0"/>
+              <w:jc w:val="left"/>
+              <w:rPr>
+                <w:kern w:val="0"/>
+                <w:sz w:val="22"/>
+                <w:szCs w:val="22"/>
+                <w:lang w:val="en-US" w:eastAsia="en-US" w:bidi="ar-SA"/>
+              </w:rPr>
+            </w:pPr>
+            <w:r>
+              <w:rPr>
+                <w:i/>
+                <w:iCs/>
+                <w:kern w:val="0"/>
+                <w:sz w:val="22"/>
+                <w:szCs w:val="22"/>
+                <w:lang w:val="en-US" w:eastAsia="en-US" w:bidi="ar-SA"/>
+              </w:rPr>
+              <w:t>The audience should come with little to no experience in Blender. They are just getting into Blender and starting to learn the application for design and development purposes.</w:t>
             </w:r>
           </w:p>
         </w:tc>
@@ -620,6 +650,7 @@
                 <w:ilvl w:val="0"/>
                 <w:numId w:val="1"/>
               </w:numPr>
+              <w:suppressAutoHyphens w:val="true"/>
               <w:spacing w:lineRule="auto" w:line="252" w:before="104" w:after="0"/>
               <w:ind w:left="720" w:right="337" w:hanging="360"/>
               <w:jc w:val="left"/>
@@ -652,6 +683,7 @@
             <w:pPr>
               <w:pStyle w:val="Normal"/>
               <w:widowControl w:val="false"/>
+              <w:suppressAutoHyphens w:val="true"/>
               <w:spacing w:lineRule="auto" w:line="252" w:before="104" w:after="0"/>
               <w:ind w:right="337" w:hanging="0"/>
               <w:jc w:val="left"/>
@@ -678,6 +710,7 @@
             <w:pPr>
               <w:pStyle w:val="Normal"/>
               <w:widowControl w:val="false"/>
+              <w:suppressAutoHyphens w:val="true"/>
               <w:spacing w:lineRule="auto" w:line="252" w:before="104" w:after="0"/>
               <w:ind w:right="337" w:hanging="0"/>
               <w:jc w:val="left"/>
@@ -717,6 +750,7 @@
                 <w:ilvl w:val="0"/>
                 <w:numId w:val="1"/>
               </w:numPr>
+              <w:suppressAutoHyphens w:val="true"/>
               <w:spacing w:lineRule="auto" w:line="252" w:before="104" w:after="0"/>
               <w:ind w:left="720" w:right="337" w:hanging="360"/>
               <w:jc w:val="left"/>
@@ -749,6 +783,7 @@
             <w:pPr>
               <w:pStyle w:val="Normal"/>
               <w:widowControl w:val="false"/>
+              <w:suppressAutoHyphens w:val="true"/>
               <w:spacing w:lineRule="auto" w:line="252" w:before="104" w:after="0"/>
               <w:ind w:right="337" w:hanging="0"/>
               <w:jc w:val="left"/>
@@ -775,6 +810,7 @@
             <w:pPr>
               <w:pStyle w:val="Normal"/>
               <w:widowControl w:val="false"/>
+              <w:suppressAutoHyphens w:val="true"/>
               <w:spacing w:lineRule="auto" w:line="252" w:before="104" w:after="0"/>
               <w:ind w:right="337" w:hanging="0"/>
               <w:jc w:val="left"/>
@@ -814,6 +850,7 @@
                 <w:ilvl w:val="0"/>
                 <w:numId w:val="1"/>
               </w:numPr>
+              <w:suppressAutoHyphens w:val="true"/>
               <w:spacing w:lineRule="auto" w:line="252" w:before="104" w:after="0"/>
               <w:ind w:left="720" w:right="337" w:hanging="360"/>
               <w:jc w:val="left"/>
@@ -846,6 +883,7 @@
             <w:pPr>
               <w:pStyle w:val="Normal"/>
               <w:widowControl w:val="false"/>
+              <w:suppressAutoHyphens w:val="true"/>
               <w:spacing w:lineRule="auto" w:line="252" w:before="104" w:after="0"/>
               <w:ind w:right="337" w:hanging="0"/>
               <w:jc w:val="right"/>
@@ -865,7 +903,61 @@
                 <w:szCs w:val="22"/>
                 <w:lang w:val="en-US" w:eastAsia="en-US" w:bidi="ar-SA"/>
               </w:rPr>
-              <w:t>How can I share my work with a group member</w:t>
+              <w:t>How can I share my work with a group member?</w:t>
+            </w:r>
+          </w:p>
+          <w:p>
+            <w:pPr>
+              <w:pStyle w:val="Normal"/>
+              <w:widowControl w:val="false"/>
+              <w:suppressAutoHyphens w:val="true"/>
+              <w:spacing w:lineRule="auto" w:line="252" w:before="104" w:after="0"/>
+              <w:ind w:right="337" w:hanging="0"/>
+              <w:jc w:val="right"/>
+              <w:rPr>
+                <w:kern w:val="0"/>
+                <w:sz w:val="22"/>
+                <w:szCs w:val="22"/>
+                <w:lang w:val="en-US" w:eastAsia="en-US" w:bidi="ar-SA"/>
+              </w:rPr>
+            </w:pPr>
+            <w:r>
+              <w:rPr>
+                <w:i/>
+                <w:iCs/>
+                <w:kern w:val="0"/>
+                <w:sz w:val="22"/>
+                <w:szCs w:val="22"/>
+                <w:lang w:val="en-US" w:eastAsia="en-US" w:bidi="ar-SA"/>
+              </w:rPr>
+              <w:t>What are the capabilities of Blender?</w:t>
+            </w:r>
+          </w:p>
+          <w:p>
+            <w:pPr>
+              <w:pStyle w:val="Normal"/>
+              <w:widowControl w:val="false"/>
+              <w:suppressAutoHyphens w:val="true"/>
+              <w:spacing w:lineRule="auto" w:line="252" w:before="104" w:after="0"/>
+              <w:ind w:right="337" w:hanging="0"/>
+              <w:jc w:val="right"/>
+              <w:rPr>
+                <w:kern w:val="0"/>
+                <w:sz w:val="22"/>
+                <w:szCs w:val="22"/>
+                <w:lang w:val="en-US" w:eastAsia="en-US" w:bidi="ar-SA"/>
+              </w:rPr>
+            </w:pPr>
+            <w:r>
+              <w:rPr>
+                <w:i/>
+                <w:iCs/>
+                <w:kern w:val="0"/>
+                <w:sz w:val="22"/>
+                <w:szCs w:val="22"/>
+                <w:lang w:val="en-US" w:eastAsia="en-US" w:bidi="ar-SA"/>
+              </w:rPr>
+              <w:t>How to make projects to standard units</w:t>
             </w:r>
             <w:r>
               <w:rPr>
@@ -883,6 +975,7 @@
             <w:pPr>
               <w:pStyle w:val="Normal"/>
               <w:widowControl w:val="false"/>
+              <w:suppressAutoHyphens w:val="true"/>
               <w:spacing w:lineRule="auto" w:line="252" w:before="104" w:after="0"/>
               <w:ind w:right="337" w:hanging="0"/>
               <w:jc w:val="right"/>
@@ -902,7 +995,7 @@
                 <w:szCs w:val="22"/>
                 <w:lang w:val="en-US" w:eastAsia="en-US" w:bidi="ar-SA"/>
               </w:rPr>
-              <w:t>What are the capabilities of Blender</w:t>
+              <w:t>Who are major users of Blender in the industry</w:t>
             </w:r>
             <w:r>
               <w:rPr>
@@ -920,58 +1013,7 @@
             <w:pPr>
               <w:pStyle w:val="Normal"/>
               <w:widowControl w:val="false"/>
-              <w:spacing w:lineRule="auto" w:line="252" w:before="104" w:after="0"/>
-              <w:ind w:right="337" w:hanging="0"/>
-              <w:jc w:val="right"/>
-              <w:rPr>
-                <w:kern w:val="0"/>
-                <w:sz w:val="22"/>
-                <w:szCs w:val="22"/>
-                <w:lang w:val="en-US" w:eastAsia="en-US" w:bidi="ar-SA"/>
-              </w:rPr>
-            </w:pPr>
-            <w:r>
-              <w:rPr>
-                <w:i/>
-                <w:iCs/>
-                <w:kern w:val="0"/>
-                <w:sz w:val="22"/>
-                <w:szCs w:val="22"/>
-                <w:lang w:val="en-US" w:eastAsia="en-US" w:bidi="ar-SA"/>
-              </w:rPr>
-              <w:t>?</w:t>
-            </w:r>
-          </w:p>
-          <w:p>
-            <w:pPr>
-              <w:pStyle w:val="Normal"/>
-              <w:widowControl w:val="false"/>
-              <w:spacing w:lineRule="auto" w:line="252" w:before="104" w:after="0"/>
-              <w:ind w:right="337" w:hanging="0"/>
-              <w:jc w:val="right"/>
-              <w:rPr>
-                <w:kern w:val="0"/>
-                <w:sz w:val="22"/>
-                <w:szCs w:val="22"/>
-                <w:lang w:val="en-US" w:eastAsia="en-US" w:bidi="ar-SA"/>
-              </w:rPr>
-            </w:pPr>
-            <w:r>
-              <w:rPr>
-                <w:i/>
-                <w:iCs/>
-                <w:kern w:val="0"/>
-                <w:sz w:val="22"/>
-                <w:szCs w:val="22"/>
-                <w:lang w:val="en-US" w:eastAsia="en-US" w:bidi="ar-SA"/>
-              </w:rPr>
-              <w:t>?</w:t>
-            </w:r>
-          </w:p>
-          <w:p>
-            <w:pPr>
-              <w:pStyle w:val="Normal"/>
-              <w:widowControl w:val="false"/>
+              <w:suppressAutoHyphens w:val="true"/>
               <w:spacing w:lineRule="auto" w:line="252" w:before="104" w:after="0"/>
               <w:ind w:right="337" w:hanging="0"/>
               <w:jc w:val="right"/>
@@ -1011,6 +1053,7 @@
                 <w:ilvl w:val="0"/>
                 <w:numId w:val="1"/>
               </w:numPr>
+              <w:suppressAutoHyphens w:val="true"/>
               <w:spacing w:lineRule="auto" w:line="252" w:before="104" w:after="0"/>
               <w:ind w:left="720" w:right="337" w:hanging="360"/>
               <w:jc w:val="left"/>
@@ -1043,6 +1086,7 @@
             <w:pPr>
               <w:pStyle w:val="Normal"/>
               <w:widowControl w:val="false"/>
+              <w:suppressAutoHyphens w:val="true"/>
               <w:spacing w:lineRule="auto" w:line="252" w:before="104" w:after="0"/>
               <w:ind w:right="337" w:hanging="0"/>
               <w:jc w:val="left"/>
@@ -1069,6 +1113,7 @@
             <w:pPr>
               <w:pStyle w:val="Normal"/>
               <w:widowControl w:val="false"/>
+              <w:suppressAutoHyphens w:val="true"/>
               <w:spacing w:lineRule="auto" w:line="252" w:before="104" w:after="0"/>
               <w:ind w:right="337" w:hanging="0"/>
               <w:jc w:val="left"/>
@@ -1095,6 +1140,7 @@
             <w:pPr>
               <w:pStyle w:val="Normal"/>
               <w:widowControl w:val="false"/>
+              <w:suppressAutoHyphens w:val="true"/>
               <w:spacing w:lineRule="auto" w:line="252" w:before="104" w:after="0"/>
               <w:ind w:right="337" w:hanging="0"/>
               <w:jc w:val="left"/>
@@ -1134,6 +1180,7 @@
                 <w:ilvl w:val="0"/>
                 <w:numId w:val="1"/>
               </w:numPr>
+              <w:suppressAutoHyphens w:val="true"/>
               <w:spacing w:lineRule="auto" w:line="252" w:before="104" w:after="0"/>
               <w:ind w:left="720" w:right="337" w:hanging="360"/>
               <w:jc w:val="left"/>
@@ -1166,6 +1213,7 @@
             <w:pPr>
               <w:pStyle w:val="Normal"/>
               <w:widowControl w:val="false"/>
+              <w:suppressAutoHyphens w:val="true"/>
               <w:spacing w:lineRule="auto" w:line="252" w:before="104" w:after="0"/>
               <w:ind w:right="337" w:hanging="0"/>
               <w:jc w:val="left"/>
@@ -1192,6 +1240,7 @@
             <w:pPr>
               <w:pStyle w:val="Normal"/>
               <w:widowControl w:val="false"/>
+              <w:suppressAutoHyphens w:val="true"/>
               <w:spacing w:lineRule="auto" w:line="252" w:before="104" w:after="0"/>
               <w:ind w:right="337" w:hanging="0"/>
               <w:jc w:val="left"/>
@@ -1231,6 +1280,7 @@
                 <w:ilvl w:val="0"/>
                 <w:numId w:val="1"/>
               </w:numPr>
+              <w:suppressAutoHyphens w:val="true"/>
               <w:spacing w:lineRule="auto" w:line="252" w:before="104" w:after="0"/>
               <w:ind w:left="720" w:right="337" w:hanging="360"/>
               <w:jc w:val="left"/>
@@ -1263,6 +1313,7 @@
             <w:pPr>
               <w:pStyle w:val="Normal"/>
               <w:widowControl w:val="false"/>
+              <w:suppressAutoHyphens w:val="true"/>
               <w:spacing w:lineRule="auto" w:line="252" w:before="104" w:after="0"/>
               <w:ind w:right="337" w:hanging="0"/>
               <w:jc w:val="left"/>
@@ -1283,6 +1334,27 @@
                 <w:lang w:val="en-US" w:eastAsia="en-US" w:bidi="ar-SA"/>
               </w:rPr>
               <w:t>[business like, conversational, other]</w:t>
+            </w:r>
+          </w:p>
+          <w:p>
+            <w:pPr>
+              <w:pStyle w:val="Normal"/>
+              <w:widowControl w:val="false"/>
+              <w:suppressAutoHyphens w:val="true"/>
+              <w:spacing w:lineRule="auto" w:line="252" w:before="104" w:after="0"/>
+              <w:ind w:right="337" w:hanging="0"/>
+              <w:jc w:val="left"/>
+              <w:rPr>
+                <w:sz w:val="22"/>
+                <w:szCs w:val="22"/>
+              </w:rPr>
+            </w:pPr>
+            <w:r>
+              <w:rPr>
+                <w:sz w:val="22"/>
+                <w:szCs w:val="22"/>
+              </w:rPr>
+              <w:t xml:space="preserve">We will be using a conversational tone. This will keep things shorter and to the point. </w:t>
             </w:r>
           </w:p>
         </w:tc>
@@ -1302,6 +1374,7 @@
                 <w:ilvl w:val="0"/>
                 <w:numId w:val="1"/>
               </w:numPr>
+              <w:suppressAutoHyphens w:val="true"/>
               <w:spacing w:lineRule="auto" w:line="252" w:before="104" w:after="0"/>
               <w:ind w:left="720" w:right="337" w:hanging="360"/>
               <w:jc w:val="left"/>
@@ -1334,6 +1407,7 @@
             <w:pPr>
               <w:pStyle w:val="Normal"/>
               <w:widowControl w:val="false"/>
+              <w:suppressAutoHyphens w:val="true"/>
               <w:spacing w:lineRule="auto" w:line="252" w:before="104" w:after="0"/>
               <w:ind w:right="337" w:hanging="0"/>
               <w:jc w:val="left"/>
@@ -1360,6 +1434,7 @@
             <w:pPr>
               <w:pStyle w:val="Normal"/>
               <w:widowControl w:val="false"/>
+              <w:suppressAutoHyphens w:val="true"/>
               <w:spacing w:lineRule="auto" w:line="252" w:before="104" w:after="0"/>
               <w:ind w:right="337" w:hanging="0"/>
               <w:jc w:val="left"/>
@@ -1386,6 +1461,7 @@
             <w:pPr>
               <w:pStyle w:val="Normal"/>
               <w:widowControl w:val="false"/>
+              <w:suppressAutoHyphens w:val="true"/>
               <w:spacing w:lineRule="auto" w:line="252" w:before="104" w:after="0"/>
               <w:ind w:right="337" w:hanging="0"/>
               <w:jc w:val="left"/>
@@ -1425,6 +1501,7 @@
                 <w:ilvl w:val="0"/>
                 <w:numId w:val="1"/>
               </w:numPr>
+              <w:suppressAutoHyphens w:val="true"/>
               <w:spacing w:lineRule="auto" w:line="252" w:before="104" w:after="0"/>
               <w:ind w:left="720" w:right="337" w:hanging="360"/>
               <w:jc w:val="left"/>
@@ -1457,6 +1534,7 @@
             <w:pPr>
               <w:pStyle w:val="Normal"/>
               <w:widowControl w:val="false"/>
+              <w:suppressAutoHyphens w:val="true"/>
               <w:spacing w:lineRule="auto" w:line="252" w:before="104" w:after="0"/>
               <w:ind w:right="337" w:hanging="0"/>
               <w:jc w:val="left"/>
@@ -1483,81 +1561,27 @@
             <w:pPr>
               <w:pStyle w:val="Normal"/>
               <w:widowControl w:val="false"/>
-              <w:spacing w:lineRule="auto" w:line="252" w:before="104" w:after="0"/>
-              <w:ind w:right="337" w:hanging="0"/>
-              <w:jc w:val="left"/>
-              <w:rPr>
-                <w:kern w:val="0"/>
-                <w:sz w:val="22"/>
-                <w:szCs w:val="22"/>
-                <w:lang w:val="en-US" w:eastAsia="en-US" w:bidi="ar-SA"/>
-              </w:rPr>
-            </w:pPr>
-            <w:r>
-              <w:rPr>
-                <w:i/>
-                <w:iCs/>
-                <w:kern w:val="0"/>
-                <w:sz w:val="22"/>
-                <w:szCs w:val="22"/>
-                <w:lang w:val="en-US" w:eastAsia="en-US" w:bidi="ar-SA"/>
-              </w:rPr>
-              <w:t xml:space="preserve">The product will be able to be used on Windows, MAC, and Linux based machines. The security is based on the overall security of </w:t>
-            </w:r>
-            <w:r>
-              <w:rPr>
-                <w:i/>
-                <w:iCs/>
-                <w:kern w:val="0"/>
-                <w:sz w:val="22"/>
-                <w:szCs w:val="22"/>
-                <w:lang w:val="en-US" w:eastAsia="en-US" w:bidi="ar-SA"/>
-              </w:rPr>
-              <w:t>the</w:t>
-            </w:r>
-            <w:r>
-              <w:rPr>
-                <w:i/>
-                <w:iCs/>
-                <w:kern w:val="0"/>
-                <w:sz w:val="22"/>
-                <w:szCs w:val="22"/>
-                <w:lang w:val="en-US" w:eastAsia="en-US" w:bidi="ar-SA"/>
-              </w:rPr>
-              <w:t xml:space="preserve"> Blender </w:t>
-            </w:r>
-            <w:r>
-              <w:rPr>
-                <w:i/>
-                <w:iCs/>
-                <w:kern w:val="0"/>
-                <w:sz w:val="22"/>
-                <w:szCs w:val="22"/>
-                <w:lang w:val="en-US" w:eastAsia="en-US" w:bidi="ar-SA"/>
-              </w:rPr>
-              <w:t>application</w:t>
-            </w:r>
-            <w:r>
-              <w:rPr>
-                <w:i/>
-                <w:iCs/>
-                <w:kern w:val="0"/>
-                <w:sz w:val="22"/>
-                <w:szCs w:val="22"/>
-                <w:lang w:val="en-US" w:eastAsia="en-US" w:bidi="ar-SA"/>
-              </w:rPr>
-              <w:t xml:space="preserve">. </w:t>
-            </w:r>
-            <w:r>
-              <w:rPr>
-                <w:i/>
-                <w:iCs/>
-                <w:kern w:val="0"/>
-                <w:sz w:val="22"/>
-                <w:szCs w:val="22"/>
-                <w:lang w:val="en-US" w:eastAsia="en-US" w:bidi="ar-SA"/>
-              </w:rPr>
-              <w:t>Blender is responsible for keeping and maintaining a secure environment.</w:t>
+              <w:suppressAutoHyphens w:val="true"/>
+              <w:spacing w:lineRule="auto" w:line="252" w:before="104" w:after="0"/>
+              <w:ind w:right="337" w:hanging="0"/>
+              <w:jc w:val="left"/>
+              <w:rPr>
+                <w:kern w:val="0"/>
+                <w:sz w:val="22"/>
+                <w:szCs w:val="22"/>
+                <w:lang w:val="en-US" w:eastAsia="en-US" w:bidi="ar-SA"/>
+              </w:rPr>
+            </w:pPr>
+            <w:r>
+              <w:rPr>
+                <w:i/>
+                <w:iCs/>
+                <w:kern w:val="0"/>
+                <w:sz w:val="22"/>
+                <w:szCs w:val="22"/>
+                <w:lang w:val="en-US" w:eastAsia="en-US" w:bidi="ar-SA"/>
+              </w:rPr>
+              <w:t>The product will be able to be used on Windows, MAC, and Linux based machines. The security is based on the overall security of the Blender application. Blender is responsible for keeping and maintaining a secure environment.</w:t>
             </w:r>
           </w:p>
         </w:tc>
@@ -1577,6 +1601,7 @@
                 <w:ilvl w:val="0"/>
                 <w:numId w:val="1"/>
               </w:numPr>
+              <w:suppressAutoHyphens w:val="true"/>
               <w:spacing w:lineRule="auto" w:line="252" w:before="104" w:after="0"/>
               <w:ind w:left="720" w:right="337" w:hanging="360"/>
               <w:jc w:val="left"/>
@@ -1609,6 +1634,7 @@
             <w:pPr>
               <w:pStyle w:val="Normal"/>
               <w:widowControl w:val="false"/>
+              <w:suppressAutoHyphens w:val="true"/>
               <w:spacing w:lineRule="auto" w:line="252" w:before="104" w:after="0"/>
               <w:ind w:right="337" w:hanging="0"/>
               <w:jc w:val="left"/>
@@ -1635,22 +1661,26 @@
             <w:pPr>
               <w:pStyle w:val="Normal"/>
               <w:widowControl w:val="false"/>
-              <w:spacing w:lineRule="auto" w:line="252" w:before="104" w:after="0"/>
-              <w:ind w:right="337" w:hanging="0"/>
-              <w:jc w:val="left"/>
-              <w:rPr>
-                <w:i/>
-                <w:i/>
-                <w:iCs/>
-                <w:sz w:val="18"/>
-              </w:rPr>
-            </w:pPr>
-            <w:r>
-              <w:rPr>
-                <w:kern w:val="0"/>
-                <w:szCs w:val="22"/>
-                <w:lang w:val="en-US" w:eastAsia="en-US" w:bidi="ar-SA"/>
-              </w:rPr>
+              <w:suppressAutoHyphens w:val="true"/>
+              <w:spacing w:lineRule="auto" w:line="252" w:before="104" w:after="0"/>
+              <w:ind w:right="337" w:hanging="0"/>
+              <w:jc w:val="left"/>
+              <w:rPr>
+                <w:i/>
+                <w:i/>
+                <w:iCs/>
+                <w:sz w:val="22"/>
+                <w:szCs w:val="22"/>
+              </w:rPr>
+            </w:pPr>
+            <w:r>
+              <w:rPr>
+                <w:i/>
+                <w:iCs/>
+                <w:sz w:val="22"/>
+                <w:szCs w:val="22"/>
+              </w:rPr>
+              <w:t>The audience will likely put a focus on the value of time. The faster and more effectively you are able to get a good product out, the better. This also ties hand in hand with money the more time you can save in each production cycle, the more you can get done in general.</w:t>
             </w:r>
           </w:p>
         </w:tc>
@@ -1670,6 +1700,7 @@
                 <w:ilvl w:val="0"/>
                 <w:numId w:val="1"/>
               </w:numPr>
+              <w:suppressAutoHyphens w:val="true"/>
               <w:spacing w:lineRule="auto" w:line="252" w:before="104" w:after="0"/>
               <w:ind w:left="720" w:right="337" w:hanging="360"/>
               <w:jc w:val="left"/>
@@ -1702,6 +1733,7 @@
             <w:pPr>
               <w:pStyle w:val="Normal"/>
               <w:widowControl w:val="false"/>
+              <w:suppressAutoHyphens w:val="true"/>
               <w:spacing w:lineRule="auto" w:line="252" w:before="104" w:after="0"/>
               <w:ind w:right="337" w:hanging="0"/>
               <w:jc w:val="left"/>
@@ -1728,6 +1760,7 @@
             <w:pPr>
               <w:pStyle w:val="Normal"/>
               <w:widowControl w:val="false"/>
+              <w:suppressAutoHyphens w:val="true"/>
               <w:spacing w:lineRule="auto" w:line="252" w:before="104" w:after="0"/>
               <w:ind w:right="337" w:hanging="0"/>
               <w:jc w:val="left"/>
@@ -1767,6 +1800,7 @@
                 <w:ilvl w:val="0"/>
                 <w:numId w:val="1"/>
               </w:numPr>
+              <w:suppressAutoHyphens w:val="true"/>
               <w:spacing w:lineRule="auto" w:line="252" w:before="104" w:after="0"/>
               <w:ind w:left="720" w:right="337" w:hanging="360"/>
               <w:jc w:val="left"/>
@@ -1799,37 +1833,27 @@
             <w:pPr>
               <w:pStyle w:val="Normal"/>
               <w:widowControl w:val="false"/>
-              <w:spacing w:lineRule="auto" w:line="252" w:before="104" w:after="0"/>
-              <w:ind w:right="337" w:hanging="0"/>
-              <w:jc w:val="left"/>
-              <w:rPr>
-                <w:i/>
-                <w:i/>
-                <w:iCs/>
-                <w:sz w:val="18"/>
-              </w:rPr>
-            </w:pPr>
-            <w:r>
-              <w:rPr>
-                <w:i/>
-                <w:iCs/>
-                <w:kern w:val="0"/>
-                <w:sz w:val="22"/>
-                <w:szCs w:val="22"/>
-                <w:lang w:val="en-US" w:eastAsia="en-US" w:bidi="ar-SA"/>
-              </w:rPr>
-              <w:t xml:space="preserve">Primarily, the audience will have an open mind to the creators of Blender. Seeing that Blender itself is an open-source free software, it is inherently going to have quirks like any other open-source software. Because of the ongoing updates and </w:t>
-            </w:r>
-            <w:r>
-              <w:rPr>
-                <w:i/>
-                <w:iCs/>
-                <w:kern w:val="0"/>
-                <w:sz w:val="22"/>
-                <w:szCs w:val="22"/>
-                <w:lang w:val="en-US" w:eastAsia="en-US" w:bidi="ar-SA"/>
-              </w:rPr>
-              <w:t>bug fixes that the creators of blender put out, they will generally be looked at positively.</w:t>
+              <w:suppressAutoHyphens w:val="true"/>
+              <w:spacing w:lineRule="auto" w:line="252" w:before="104" w:after="0"/>
+              <w:ind w:right="337" w:hanging="0"/>
+              <w:jc w:val="left"/>
+              <w:rPr>
+                <w:i/>
+                <w:i/>
+                <w:iCs/>
+                <w:sz w:val="18"/>
+              </w:rPr>
+            </w:pPr>
+            <w:r>
+              <w:rPr>
+                <w:i/>
+                <w:iCs/>
+                <w:kern w:val="0"/>
+                <w:sz w:val="22"/>
+                <w:szCs w:val="22"/>
+                <w:lang w:val="en-US" w:eastAsia="en-US" w:bidi="ar-SA"/>
+              </w:rPr>
+              <w:t>Primarily, the audience will have an open mind to the creators of Blender. Seeing that Blender itself is an open-source free software, it is inherently going to have quirks like any other open-source software. Because of the ongoing updates and bug fixes that the creators of blender put out, they will generally be looked at positively.</w:t>
             </w:r>
           </w:p>
         </w:tc>
@@ -1849,6 +1873,7 @@
                 <w:ilvl w:val="0"/>
                 <w:numId w:val="1"/>
               </w:numPr>
+              <w:suppressAutoHyphens w:val="true"/>
               <w:spacing w:lineRule="auto" w:line="252" w:before="104" w:after="0"/>
               <w:ind w:left="720" w:right="337" w:hanging="360"/>
               <w:jc w:val="left"/>
@@ -1881,6 +1906,7 @@
             <w:pPr>
               <w:pStyle w:val="Normal"/>
               <w:widowControl w:val="false"/>
+              <w:suppressAutoHyphens w:val="true"/>
               <w:spacing w:lineRule="auto" w:line="252" w:before="104" w:after="0"/>
               <w:ind w:right="337" w:hanging="0"/>
               <w:jc w:val="left"/>
@@ -2581,6 +2607,7 @@
     <w:qFormat/>
     <w:pPr>
       <w:widowControl w:val="false"/>
+      <w:suppressAutoHyphens w:val="true"/>
       <w:bidi w:val="0"/>
       <w:spacing w:before="0" w:after="0"/>
       <w:jc w:val="left"/>

</xml_diff>

<commit_message>
Revised Audience Profile for individuals rather than group based.
</commit_message>
<xml_diff>
--- a/Audience-Profile-Blender.docx
+++ b/Audience-Profile-Blender.docx
@@ -159,7 +159,7 @@
                 <w:szCs w:val="22"/>
                 <w:lang w:val="en-US" w:eastAsia="en-US" w:bidi="ar-SA"/>
               </w:rPr>
-              <w:t>Users of blender. Robotics designers and developers. Large scale project teams.</w:t>
+              <w:t>Users of blender. Robotics designers, developer, machinists, 3D print designing.</w:t>
             </w:r>
           </w:p>
         </w:tc>
@@ -530,7 +530,29 @@
                 <w:szCs w:val="22"/>
                 <w:lang w:val="en-US" w:eastAsia="en-US" w:bidi="ar-SA"/>
               </w:rPr>
-              <w:t xml:space="preserve">The audience should have technical skills in computer-based applications. They should be comfortable with development in a group setting. </w:t>
+              <w:t xml:space="preserve">The audience should have technical skills in computer-based applications. They should be comfortable with development </w:t>
+            </w:r>
+            <w:r>
+              <w:rPr>
+                <w:i/>
+                <w:iCs/>
+                <w:kern w:val="0"/>
+                <w:sz w:val="22"/>
+                <w:szCs w:val="22"/>
+                <w:lang w:val="en-US" w:eastAsia="en-US" w:bidi="ar-SA"/>
+              </w:rPr>
+              <w:t>and design principles</w:t>
+            </w:r>
+            <w:r>
+              <w:rPr>
+                <w:i/>
+                <w:iCs/>
+                <w:kern w:val="0"/>
+                <w:sz w:val="22"/>
+                <w:szCs w:val="22"/>
+                <w:lang w:val="en-US" w:eastAsia="en-US" w:bidi="ar-SA"/>
+              </w:rPr>
+              <w:t xml:space="preserve">. </w:t>
             </w:r>
           </w:p>
         </w:tc>
@@ -957,18 +979,7 @@
                 <w:szCs w:val="22"/>
                 <w:lang w:val="en-US" w:eastAsia="en-US" w:bidi="ar-SA"/>
               </w:rPr>
-              <w:t>How to make projects to standard units</w:t>
-            </w:r>
-            <w:r>
-              <w:rPr>
-                <w:i/>
-                <w:iCs/>
-                <w:kern w:val="0"/>
-                <w:sz w:val="22"/>
-                <w:szCs w:val="22"/>
-                <w:lang w:val="en-US" w:eastAsia="en-US" w:bidi="ar-SA"/>
-              </w:rPr>
-              <w:t>?</w:t>
+              <w:t>How to make projects to standard units?</w:t>
             </w:r>
           </w:p>
           <w:p>
@@ -995,18 +1006,7 @@
                 <w:szCs w:val="22"/>
                 <w:lang w:val="en-US" w:eastAsia="en-US" w:bidi="ar-SA"/>
               </w:rPr>
-              <w:t>Who are major users of Blender in the industry</w:t>
-            </w:r>
-            <w:r>
-              <w:rPr>
-                <w:i/>
-                <w:iCs/>
-                <w:kern w:val="0"/>
-                <w:sz w:val="22"/>
-                <w:szCs w:val="22"/>
-                <w:lang w:val="en-US" w:eastAsia="en-US" w:bidi="ar-SA"/>
-              </w:rPr>
-              <w:t>?</w:t>
+              <w:t>Who are major users of Blender in the industry?</w:t>
             </w:r>
           </w:p>
           <w:p>
@@ -1454,34 +1454,40 @@
                 <w:szCs w:val="22"/>
                 <w:lang w:val="en-US" w:eastAsia="en-US" w:bidi="ar-SA"/>
               </w:rPr>
-              <w:t xml:space="preserve">This document will primarily be used in a workplace setting. The goal of which is to provide information on collaboration within a team. </w:t>
-            </w:r>
-          </w:p>
-          <w:p>
-            <w:pPr>
-              <w:pStyle w:val="Normal"/>
-              <w:widowControl w:val="false"/>
-              <w:suppressAutoHyphens w:val="true"/>
-              <w:spacing w:lineRule="auto" w:line="252" w:before="104" w:after="0"/>
-              <w:ind w:right="337" w:hanging="0"/>
-              <w:jc w:val="left"/>
-              <w:rPr>
-                <w:kern w:val="0"/>
-                <w:sz w:val="22"/>
-                <w:szCs w:val="22"/>
-                <w:lang w:val="en-US" w:eastAsia="en-US" w:bidi="ar-SA"/>
-              </w:rPr>
-            </w:pPr>
-            <w:r>
-              <w:rPr>
-                <w:i/>
-                <w:iCs/>
-                <w:kern w:val="0"/>
-                <w:sz w:val="22"/>
-                <w:szCs w:val="22"/>
-                <w:lang w:val="en-US" w:eastAsia="en-US" w:bidi="ar-SA"/>
-              </w:rPr>
-              <w:t>There will also be information useful to individuals using Blender, but that will not be the primary focus.</w:t>
+              <w:t xml:space="preserve">This document will primarily be used in a workplace </w:t>
+            </w:r>
+            <w:r>
+              <w:rPr>
+                <w:i/>
+                <w:iCs/>
+                <w:kern w:val="0"/>
+                <w:sz w:val="22"/>
+                <w:szCs w:val="22"/>
+                <w:lang w:val="en-US" w:eastAsia="en-US" w:bidi="ar-SA"/>
+              </w:rPr>
+              <w:t xml:space="preserve">or hobby </w:t>
+            </w:r>
+            <w:r>
+              <w:rPr>
+                <w:i/>
+                <w:iCs/>
+                <w:kern w:val="0"/>
+                <w:sz w:val="22"/>
+                <w:szCs w:val="22"/>
+                <w:lang w:val="en-US" w:eastAsia="en-US" w:bidi="ar-SA"/>
+              </w:rPr>
+              <w:t xml:space="preserve">setting. The goal of which is to provide information on </w:t>
+            </w:r>
+            <w:r>
+              <w:rPr>
+                <w:i/>
+                <w:iCs/>
+                <w:kern w:val="0"/>
+                <w:sz w:val="22"/>
+                <w:szCs w:val="22"/>
+                <w:lang w:val="en-US" w:eastAsia="en-US" w:bidi="ar-SA"/>
+              </w:rPr>
+              <w:t>getting started with designing using the tools Blender provides.</w:t>
             </w:r>
           </w:p>
         </w:tc>

</xml_diff>